<commit_message>
Merging both thesis in one
</commit_message>
<xml_diff>
--- a/Written thesis/MSc Thesis_withResults.docx
+++ b/Written thesis/MSc Thesis_withResults.docx
@@ -6177,7 +6177,7 @@
               <w:sz w:val="24"/>
               <w:szCs w:val="24"/>
             </w:rPr>
-            <w:t>(Henrich &amp; Boyd, 2002)</w:t>
+            <w:t>(Henrich &amp; Boyd, On Modeling Cognition and Culture, 2002)</w:t>
           </w:r>
           <w:r>
             <w:rPr>
@@ -6711,6 +6711,7 @@
         <w:rPr>
           <w:color w:val="FF0000"/>
         </w:rPr>
+        <w:lastRenderedPageBreak/>
         <w:t>Question the e</w:t>
       </w:r>
       <w:r>
@@ -8342,15 +8343,7 @@
           <w:sz w:val="24"/>
           <w:szCs w:val="24"/>
         </w:rPr>
-        <w:t xml:space="preserve"> </w:t>
-      </w:r>
-      <w:r>
-        <w:rPr>
-          <w:rFonts w:ascii="Times New Roman" w:hAnsi="Times New Roman" w:cs="Times New Roman"/>
-          <w:sz w:val="24"/>
-          <w:szCs w:val="24"/>
-        </w:rPr>
-        <w:t xml:space="preserve">and </w:t>
+        <w:t xml:space="preserve"> and </w:t>
       </w:r>
       <w:sdt>
         <w:sdtPr>
@@ -8412,15 +8405,7 @@
           <w:sz w:val="24"/>
           <w:szCs w:val="24"/>
         </w:rPr>
-        <w:t xml:space="preserve"> </w:t>
-      </w:r>
-      <w:r>
-        <w:rPr>
-          <w:rFonts w:ascii="Times New Roman" w:hAnsi="Times New Roman" w:cs="Times New Roman"/>
-          <w:sz w:val="24"/>
-          <w:szCs w:val="24"/>
-        </w:rPr>
-        <w:t>culture transmission is the process in which information (knowledge, beliefs, preferences or norms of behavior) are passed from one individual to another one, within and across generations using social learning mechanisms as teaching, imitation or language.</w:t>
+        <w:t xml:space="preserve"> culture transmission is the process in which information (knowledge, beliefs, preferences or norms of behavior) are passed from one individual to another one, within and across generations using social learning mechanisms as teaching, imitation or language.</w:t>
       </w:r>
     </w:p>
     <w:p>
@@ -8439,175 +8424,7 @@
           <w:sz w:val="24"/>
           <w:szCs w:val="24"/>
         </w:rPr>
-        <w:t xml:space="preserve">It is possible to separate </w:t>
-      </w:r>
-      <w:r>
-        <w:rPr>
-          <w:rFonts w:ascii="Times New Roman" w:hAnsi="Times New Roman" w:cs="Times New Roman"/>
-          <w:sz w:val="24"/>
-          <w:szCs w:val="24"/>
-        </w:rPr>
-        <w:t>cultur</w:t>
-      </w:r>
-      <w:r>
-        <w:rPr>
-          <w:rFonts w:ascii="Times New Roman" w:hAnsi="Times New Roman" w:cs="Times New Roman"/>
-          <w:sz w:val="24"/>
-          <w:szCs w:val="24"/>
-        </w:rPr>
-        <w:t>e</w:t>
-      </w:r>
-      <w:r>
-        <w:rPr>
-          <w:rFonts w:ascii="Times New Roman" w:hAnsi="Times New Roman" w:cs="Times New Roman"/>
-          <w:sz w:val="24"/>
-          <w:szCs w:val="24"/>
-        </w:rPr>
-        <w:t xml:space="preserve"> transmission</w:t>
-      </w:r>
-      <w:r>
-        <w:rPr>
-          <w:rFonts w:ascii="Times New Roman" w:hAnsi="Times New Roman" w:cs="Times New Roman"/>
-          <w:sz w:val="24"/>
-          <w:szCs w:val="24"/>
-        </w:rPr>
-        <w:t xml:space="preserve"> in three different types</w:t>
-      </w:r>
-      <w:r>
-        <w:rPr>
-          <w:rFonts w:ascii="Times New Roman" w:hAnsi="Times New Roman" w:cs="Times New Roman"/>
-          <w:sz w:val="24"/>
-          <w:szCs w:val="24"/>
-        </w:rPr>
-        <w:t>: vertical</w:t>
-      </w:r>
-      <w:r>
-        <w:rPr>
-          <w:rFonts w:ascii="Times New Roman" w:hAnsi="Times New Roman" w:cs="Times New Roman"/>
-          <w:sz w:val="24"/>
-          <w:szCs w:val="24"/>
-        </w:rPr>
-        <w:t xml:space="preserve">, horizontal and oblique. Vertical </w:t>
-      </w:r>
-      <w:r>
-        <w:rPr>
-          <w:rFonts w:ascii="Times New Roman" w:hAnsi="Times New Roman" w:cs="Times New Roman"/>
-          <w:sz w:val="24"/>
-          <w:szCs w:val="24"/>
-        </w:rPr>
-        <w:t>transmission refers to the passage of</w:t>
-      </w:r>
-      <w:r>
-        <w:rPr>
-          <w:rFonts w:ascii="Times New Roman" w:hAnsi="Times New Roman" w:cs="Times New Roman"/>
-          <w:sz w:val="24"/>
-          <w:szCs w:val="24"/>
-        </w:rPr>
-        <w:t xml:space="preserve"> traits from the parents to their offspring</w:t>
-      </w:r>
-      <w:r>
-        <w:rPr>
-          <w:rFonts w:ascii="Times New Roman" w:hAnsi="Times New Roman" w:cs="Times New Roman"/>
-          <w:sz w:val="24"/>
-          <w:szCs w:val="24"/>
-        </w:rPr>
-        <w:t xml:space="preserve"> (top to down)</w:t>
-      </w:r>
-      <w:r>
-        <w:rPr>
-          <w:rFonts w:ascii="Times New Roman" w:hAnsi="Times New Roman" w:cs="Times New Roman"/>
-          <w:sz w:val="24"/>
-          <w:szCs w:val="24"/>
-        </w:rPr>
-        <w:t>, and not necessarily has to be genetic related, for example it could be referent to transfer of knowledge from one parent to their adopted children</w:t>
-      </w:r>
-      <w:r>
-        <w:rPr>
-          <w:rFonts w:ascii="Times New Roman" w:hAnsi="Times New Roman" w:cs="Times New Roman"/>
-          <w:sz w:val="24"/>
-          <w:szCs w:val="24"/>
-        </w:rPr>
-        <w:t>.</w:t>
-      </w:r>
-      <w:r>
-        <w:rPr>
-          <w:rFonts w:ascii="Times New Roman" w:hAnsi="Times New Roman" w:cs="Times New Roman"/>
-          <w:sz w:val="24"/>
-          <w:szCs w:val="24"/>
-        </w:rPr>
-        <w:t xml:space="preserve"> Other type is the horizontal transmission, which as the name suggests, </w:t>
-      </w:r>
-      <w:r>
-        <w:rPr>
-          <w:rFonts w:ascii="Times New Roman" w:hAnsi="Times New Roman" w:cs="Times New Roman"/>
-          <w:sz w:val="24"/>
-          <w:szCs w:val="24"/>
-        </w:rPr>
-        <w:t>in the hierarchy of generations, the transfer is from one side to another, this horizontally transmission consists of individuals on the same generation, as age peers, siblings, etc. The last type of transmission is called oblique transmission and covers the transmission from one individual of a specific generation to another of a younger one, excluding the parent-offspring</w:t>
-      </w:r>
-      <w:r>
-        <w:rPr>
-          <w:rFonts w:ascii="Times New Roman" w:hAnsi="Times New Roman" w:cs="Times New Roman"/>
-          <w:sz w:val="24"/>
-          <w:szCs w:val="24"/>
-        </w:rPr>
-        <w:t xml:space="preserve"> relation</w:t>
-      </w:r>
-      <w:r>
-        <w:rPr>
-          <w:rFonts w:ascii="Times New Roman" w:hAnsi="Times New Roman" w:cs="Times New Roman"/>
-          <w:sz w:val="24"/>
-          <w:szCs w:val="24"/>
-        </w:rPr>
-        <w:t>,</w:t>
-      </w:r>
-      <w:r>
-        <w:rPr>
-          <w:rFonts w:ascii="Times New Roman" w:hAnsi="Times New Roman" w:cs="Times New Roman"/>
-          <w:sz w:val="24"/>
-          <w:szCs w:val="24"/>
-        </w:rPr>
-        <w:t xml:space="preserve"> so for example,</w:t>
-      </w:r>
-      <w:r>
-        <w:rPr>
-          <w:rFonts w:ascii="Times New Roman" w:hAnsi="Times New Roman" w:cs="Times New Roman"/>
-          <w:sz w:val="24"/>
-          <w:szCs w:val="24"/>
-        </w:rPr>
-        <w:t xml:space="preserve"> a teacher-student relation </w:t>
-      </w:r>
-      <w:r>
-        <w:rPr>
-          <w:rFonts w:ascii="Times New Roman" w:hAnsi="Times New Roman" w:cs="Times New Roman"/>
-          <w:sz w:val="24"/>
-          <w:szCs w:val="24"/>
-        </w:rPr>
-        <w:t>can</w:t>
-      </w:r>
-      <w:r>
-        <w:rPr>
-          <w:rFonts w:ascii="Times New Roman" w:hAnsi="Times New Roman" w:cs="Times New Roman"/>
-          <w:sz w:val="24"/>
-          <w:szCs w:val="24"/>
-        </w:rPr>
-        <w:t xml:space="preserve"> be considered obliq</w:t>
-      </w:r>
-      <w:r>
-        <w:rPr>
-          <w:rFonts w:ascii="Times New Roman" w:hAnsi="Times New Roman" w:cs="Times New Roman"/>
-          <w:sz w:val="24"/>
-          <w:szCs w:val="24"/>
-        </w:rPr>
-        <w:t>ue</w:t>
-      </w:r>
-      <w:r>
-        <w:rPr>
-          <w:rFonts w:ascii="Times New Roman" w:hAnsi="Times New Roman" w:cs="Times New Roman"/>
-          <w:sz w:val="24"/>
-          <w:szCs w:val="24"/>
-        </w:rPr>
-        <w:t xml:space="preserve"> transmission</w:t>
+        <w:t>It is possible to separate culture transmission in three different types: vertical, horizontal and oblique. Vertical transmission refers to the passage of traits from the parents to their offspring (top to down), and not necessarily has to be genetic related, for example it could be referent to transfer of knowledge from one parent to their adopted children. Other type is the horizontal transmission, which as the name suggests, in the hierarchy of generations, the transfer is from one side to another, this horizontally transmission consists of individuals on the same generation, as age peers, siblings, etc. The last type of transmission is called oblique transmission and covers the transmission from one individual of a specific generation to another of a younger one, excluding the parent-offspring relation, so for example, a teacher-student relation can be considered oblique transmission</w:t>
       </w:r>
       <w:sdt>
         <w:sdtPr>
@@ -8697,47 +8514,7 @@
           <w:sz w:val="24"/>
           <w:szCs w:val="24"/>
         </w:rPr>
-        <w:t xml:space="preserve">Culture transmission can be compared to genetic transmission, on the sense that both forms acquire </w:t>
-      </w:r>
-      <w:r>
-        <w:rPr>
-          <w:rFonts w:ascii="Times New Roman" w:hAnsi="Times New Roman" w:cs="Times New Roman"/>
-          <w:sz w:val="24"/>
-          <w:szCs w:val="24"/>
-        </w:rPr>
-        <w:t xml:space="preserve">traits or information </w:t>
-      </w:r>
-      <w:r>
-        <w:rPr>
-          <w:rFonts w:ascii="Times New Roman" w:hAnsi="Times New Roman" w:cs="Times New Roman"/>
-          <w:sz w:val="24"/>
-          <w:szCs w:val="24"/>
-        </w:rPr>
-        <w:t xml:space="preserve">from other </w:t>
-      </w:r>
-      <w:r>
-        <w:rPr>
-          <w:rFonts w:ascii="Times New Roman" w:hAnsi="Times New Roman" w:cs="Times New Roman"/>
-          <w:sz w:val="24"/>
-          <w:szCs w:val="24"/>
-        </w:rPr>
-        <w:t>individual</w:t>
-      </w:r>
-      <w:r>
-        <w:rPr>
-          <w:rFonts w:ascii="Times New Roman" w:hAnsi="Times New Roman" w:cs="Times New Roman"/>
-          <w:sz w:val="24"/>
-          <w:szCs w:val="24"/>
-        </w:rPr>
-        <w:t xml:space="preserve"> (genetic traits/information versus cultural traits/information) </w:t>
-      </w:r>
-      <w:r>
-        <w:rPr>
-          <w:rFonts w:ascii="Times New Roman" w:hAnsi="Times New Roman" w:cs="Times New Roman"/>
-          <w:sz w:val="24"/>
-          <w:szCs w:val="24"/>
-        </w:rPr>
-        <w:t>and</w:t>
+        <w:t>Culture transmission can be compared to genetic transmission, on the sense that both forms acquire traits or information from other individual (cultural traits/information versus genetic traits/information) and</w:t>
       </w:r>
       <w:r>
         <w:rPr>
@@ -8753,39 +8530,7 @@
           <w:sz w:val="24"/>
           <w:szCs w:val="24"/>
         </w:rPr>
-        <w:t>are intertwined in the process of evolution of our species</w:t>
-      </w:r>
-      <w:r>
-        <w:rPr>
-          <w:rFonts w:ascii="Times New Roman" w:hAnsi="Times New Roman" w:cs="Times New Roman"/>
-          <w:sz w:val="24"/>
-          <w:szCs w:val="24"/>
-        </w:rPr>
-        <w:t xml:space="preserve">, with the differences of the </w:t>
-      </w:r>
-      <w:r>
-        <w:rPr>
-          <w:rFonts w:ascii="Times New Roman" w:hAnsi="Times New Roman" w:cs="Times New Roman"/>
-          <w:sz w:val="24"/>
-          <w:szCs w:val="24"/>
-        </w:rPr>
-        <w:t>latter</w:t>
-      </w:r>
-      <w:r>
-        <w:rPr>
-          <w:rFonts w:ascii="Times New Roman" w:hAnsi="Times New Roman" w:cs="Times New Roman"/>
-          <w:sz w:val="24"/>
-          <w:szCs w:val="24"/>
-        </w:rPr>
-        <w:t xml:space="preserve"> being more studied and with plenty of experiments conducted by population geneticists. </w:t>
-      </w:r>
-      <w:r>
-        <w:rPr>
-          <w:rFonts w:ascii="Times New Roman" w:hAnsi="Times New Roman" w:cs="Times New Roman"/>
-          <w:sz w:val="24"/>
-          <w:szCs w:val="24"/>
-        </w:rPr>
-        <w:t>While the former still has plenty of open discussions and far less experimental research</w:t>
+        <w:t>are intertwined in the process of evolution of our species, with the differences of the latter being more studied and with plenty of experiments conducted by population geneticists. While the former still has plenty of open discussions and far less experimental research</w:t>
       </w:r>
       <w:r>
         <w:rPr>
@@ -8855,15 +8600,7 @@
           <w:sz w:val="24"/>
           <w:szCs w:val="24"/>
         </w:rPr>
-        <w:t>.</w:t>
-      </w:r>
-      <w:r>
-        <w:rPr>
-          <w:rFonts w:ascii="Times New Roman" w:hAnsi="Times New Roman" w:cs="Times New Roman"/>
-          <w:sz w:val="24"/>
-          <w:szCs w:val="24"/>
-        </w:rPr>
-        <w:t xml:space="preserve"> </w:t>
+        <w:t xml:space="preserve">. </w:t>
       </w:r>
     </w:p>
     <w:p>
@@ -8882,63 +8619,7 @@
           <w:sz w:val="24"/>
           <w:szCs w:val="24"/>
         </w:rPr>
-        <w:t xml:space="preserve">Just like in genetics, the approach to explain the cultural transmission principles and questions can also be viewed in an evolutionary approach. This means that the </w:t>
-      </w:r>
-      <w:r>
-        <w:rPr>
-          <w:rFonts w:ascii="Times New Roman" w:hAnsi="Times New Roman" w:cs="Times New Roman"/>
-          <w:sz w:val="24"/>
-          <w:szCs w:val="24"/>
-        </w:rPr>
-        <w:t xml:space="preserve">cultural transmission </w:t>
-      </w:r>
-      <w:r>
-        <w:rPr>
-          <w:rFonts w:ascii="Times New Roman" w:hAnsi="Times New Roman" w:cs="Times New Roman"/>
-          <w:sz w:val="24"/>
-          <w:szCs w:val="24"/>
-        </w:rPr>
-        <w:t>theories</w:t>
-      </w:r>
-      <w:r>
-        <w:rPr>
-          <w:rFonts w:ascii="Times New Roman" w:hAnsi="Times New Roman" w:cs="Times New Roman"/>
-          <w:sz w:val="24"/>
-          <w:szCs w:val="24"/>
-        </w:rPr>
-        <w:t xml:space="preserve"> called cultural evolution</w:t>
-      </w:r>
-      <w:r>
-        <w:rPr>
-          <w:rFonts w:ascii="Times New Roman" w:hAnsi="Times New Roman" w:cs="Times New Roman"/>
-          <w:sz w:val="24"/>
-          <w:szCs w:val="24"/>
-        </w:rPr>
-        <w:t xml:space="preserve"> </w:t>
-      </w:r>
-      <w:r>
-        <w:rPr>
-          <w:rFonts w:ascii="Times New Roman" w:hAnsi="Times New Roman" w:cs="Times New Roman"/>
-          <w:sz w:val="24"/>
-          <w:szCs w:val="24"/>
-        </w:rPr>
-        <w:t>follow</w:t>
-      </w:r>
-      <w:r>
-        <w:rPr>
-          <w:rFonts w:ascii="Times New Roman" w:hAnsi="Times New Roman" w:cs="Times New Roman"/>
-          <w:sz w:val="24"/>
-          <w:szCs w:val="24"/>
-        </w:rPr>
-        <w:t xml:space="preserve"> the principles in accordance with the Darwinian ideas</w:t>
-      </w:r>
-      <w:r>
-        <w:rPr>
-          <w:rFonts w:ascii="Times New Roman" w:hAnsi="Times New Roman" w:cs="Times New Roman"/>
-          <w:sz w:val="24"/>
-          <w:szCs w:val="24"/>
-        </w:rPr>
-        <w:t xml:space="preserve"> of </w:t>
+        <w:t xml:space="preserve">Comparable to genetics, the approach to explain the cultural transmission principles and questions can also be viewed in an evolutionary approach, in the notion that culture itself evolves. Adopting this view, cultural transmission theories are called cultural evolutionary theories and follows the principles in accordance with the Darwinian ideas of </w:t>
       </w:r>
       <w:r>
         <w:rPr>
@@ -8989,15 +8670,7 @@
           <w:sz w:val="24"/>
           <w:szCs w:val="24"/>
         </w:rPr>
-        <w:t xml:space="preserve">. </w:t>
-      </w:r>
-      <w:r>
-        <w:rPr>
-          <w:rFonts w:ascii="Times New Roman" w:hAnsi="Times New Roman" w:cs="Times New Roman"/>
-          <w:sz w:val="24"/>
-          <w:szCs w:val="24"/>
-        </w:rPr>
-        <w:t xml:space="preserve">Accordingly with </w:t>
+        <w:t xml:space="preserve">. Accordingly with </w:t>
       </w:r>
       <w:sdt>
         <w:sdtPr>
@@ -9121,23 +8794,7 @@
           <w:sz w:val="24"/>
           <w:szCs w:val="24"/>
         </w:rPr>
-        <w:t xml:space="preserve"> cultural traits vary across and within individuals and groups.</w:t>
-      </w:r>
-      <w:r>
-        <w:rPr>
-          <w:rFonts w:ascii="Times New Roman" w:hAnsi="Times New Roman" w:cs="Times New Roman"/>
-          <w:sz w:val="24"/>
-          <w:szCs w:val="24"/>
-        </w:rPr>
-        <w:t xml:space="preserve"> </w:t>
-      </w:r>
-      <w:r>
-        <w:rPr>
-          <w:rFonts w:ascii="Times New Roman" w:hAnsi="Times New Roman" w:cs="Times New Roman"/>
-          <w:sz w:val="24"/>
-          <w:szCs w:val="24"/>
-        </w:rPr>
-        <w:t xml:space="preserve">Regarding differential fitness, some of the cultural traits will not be preserved and copied due to competition for expression, attention or memory space and some </w:t>
+        <w:t xml:space="preserve"> those three principles can also be seen in culture transmission on the aspect that cultural traits vary across and within individuals and groups. Regarding differential </w:t>
       </w:r>
       <w:r>
         <w:rPr>
@@ -9146,7 +8803,7 @@
           <w:szCs w:val="24"/>
         </w:rPr>
         <w:lastRenderedPageBreak/>
-        <w:t>ideas are more attractive than others. And just like genetics, cultural traits are also inherited, but using social learning.</w:t>
+        <w:t>fitness, some of the cultural traits will not be preserved and copied due to competition for expression, attention or memory space and some ideas are more attractive than others. And lastly, alike genetics, cultural traits are also inherited, but using the process of social learning.</w:t>
       </w:r>
     </w:p>
     <w:p>
@@ -9165,7 +8822,84 @@
           <w:sz w:val="24"/>
           <w:szCs w:val="24"/>
         </w:rPr>
-        <w:t>First studies and etc</w:t>
+        <w:t xml:space="preserve">There are some evolutionary approaches to study culture evolution, one of them, known as Memetics, was originated from the term “memes” created by Richard Dawkins in the 70’s and preaches that “memes” are </w:t>
+      </w:r>
+      <w:r>
+        <w:rPr>
+          <w:rFonts w:ascii="Times New Roman" w:hAnsi="Times New Roman" w:cs="Times New Roman"/>
+          <w:color w:val="FF0000"/>
+          <w:sz w:val="24"/>
+          <w:szCs w:val="24"/>
+        </w:rPr>
+        <w:t xml:space="preserve">“cultural replicators propagated through imitation, undergoing a process of selection, and standing to be selected not because they benefit their human carriers, but because they benefit themselves.” </w:t>
+      </w:r>
+      <w:sdt>
+        <w:sdtPr>
+          <w:rPr>
+            <w:rFonts w:ascii="Times New Roman" w:hAnsi="Times New Roman" w:cs="Times New Roman"/>
+            <w:color w:val="FF0000"/>
+            <w:sz w:val="24"/>
+            <w:szCs w:val="24"/>
+          </w:rPr>
+          <w:id w:val="-1377854238"/>
+          <w:citation/>
+        </w:sdtPr>
+        <w:sdtContent>
+          <w:r>
+            <w:rPr>
+              <w:rFonts w:ascii="Times New Roman" w:hAnsi="Times New Roman" w:cs="Times New Roman"/>
+              <w:color w:val="FF0000"/>
+              <w:sz w:val="24"/>
+              <w:szCs w:val="24"/>
+            </w:rPr>
+            <w:fldChar w:fldCharType="begin"/>
+          </w:r>
+          <w:r>
+            <w:rPr>
+              <w:rFonts w:ascii="Times New Roman" w:hAnsi="Times New Roman" w:cs="Times New Roman"/>
+              <w:color w:val="FF0000"/>
+              <w:sz w:val="24"/>
+              <w:szCs w:val="24"/>
+            </w:rPr>
+            <w:instrText xml:space="preserve"> CITATION Spe00 \l 1033 </w:instrText>
+          </w:r>
+          <w:r>
+            <w:rPr>
+              <w:rFonts w:ascii="Times New Roman" w:hAnsi="Times New Roman" w:cs="Times New Roman"/>
+              <w:color w:val="FF0000"/>
+              <w:sz w:val="24"/>
+              <w:szCs w:val="24"/>
+            </w:rPr>
+            <w:fldChar w:fldCharType="separate"/>
+          </w:r>
+          <w:r>
+            <w:rPr>
+              <w:rFonts w:ascii="Times New Roman" w:hAnsi="Times New Roman" w:cs="Times New Roman"/>
+              <w:noProof/>
+              <w:color w:val="FF0000"/>
+              <w:sz w:val="24"/>
+              <w:szCs w:val="24"/>
+            </w:rPr>
+            <w:t>(Sperber D. , 2000)</w:t>
+          </w:r>
+          <w:r>
+            <w:rPr>
+              <w:rFonts w:ascii="Times New Roman" w:hAnsi="Times New Roman" w:cs="Times New Roman"/>
+              <w:color w:val="FF0000"/>
+              <w:sz w:val="24"/>
+              <w:szCs w:val="24"/>
+            </w:rPr>
+            <w:fldChar w:fldCharType="end"/>
+          </w:r>
+        </w:sdtContent>
+      </w:sdt>
+      <w:r>
+        <w:rPr>
+          <w:rFonts w:ascii="Times New Roman" w:hAnsi="Times New Roman" w:cs="Times New Roman"/>
+          <w:sz w:val="24"/>
+          <w:szCs w:val="24"/>
+        </w:rPr>
+        <w:t>. On this approach, the key word to be noticed is imitation, faithfully transmitted, meaning the information or the basic unit of culture is copied (replicated) from one person towards the other one. Thinking cultural transmission with the existence of “memes” allows scientists to use a Darwinian model of selection to explain the evolution of culture.</w:t>
       </w:r>
     </w:p>
     <w:p>
@@ -9184,7 +8918,127 @@
           <w:sz w:val="24"/>
           <w:szCs w:val="24"/>
         </w:rPr>
-        <w:t xml:space="preserve">Difference replication , and not replication. Memes </w:t>
+        <w:t xml:space="preserve">However, the existence of “memes” has been contested in the scientific community for decades. Dan Sperber preaches that differently from genes, ideas are not transmitted perfectly identical from one brain to another. In his book called “Explaining Culture: A naturalistic approach” from 1996, he explains the concepts of mental representation and public representation, that can be simplified and used to explain why ideas are not replicated perfectly. Mental representation is a representation which exists inside its user, the producer and user of this representation is always the same person, examples of mental representation can be a memory, a belief or an intention. A public representation in the other hand, exists in the environment of the user, and are usually means of communications between individuals, a speech or a book, for example. </w:t>
+      </w:r>
+    </w:p>
+    <w:p>
+      <w:pPr>
+        <w:spacing w:line="360" w:lineRule="auto"/>
+        <w:ind w:firstLine="720"/>
+        <w:rPr>
+          <w:rFonts w:ascii="Times New Roman" w:hAnsi="Times New Roman" w:cs="Times New Roman"/>
+          <w:sz w:val="24"/>
+          <w:szCs w:val="24"/>
+        </w:rPr>
+      </w:pPr>
+      <w:r>
+        <w:rPr>
+          <w:rFonts w:ascii="Times New Roman" w:hAnsi="Times New Roman" w:cs="Times New Roman"/>
+          <w:sz w:val="24"/>
+          <w:szCs w:val="24"/>
+        </w:rPr>
+        <w:t xml:space="preserve">Based on those two definitions, </w:t>
+      </w:r>
+      <w:sdt>
+        <w:sdtPr>
+          <w:rPr>
+            <w:rFonts w:ascii="Times New Roman" w:hAnsi="Times New Roman" w:cs="Times New Roman"/>
+            <w:sz w:val="24"/>
+            <w:szCs w:val="24"/>
+          </w:rPr>
+          <w:id w:val="-1874997457"/>
+          <w:citation/>
+        </w:sdtPr>
+        <w:sdtContent>
+          <w:r>
+            <w:rPr>
+              <w:rFonts w:ascii="Times New Roman" w:hAnsi="Times New Roman" w:cs="Times New Roman"/>
+              <w:sz w:val="24"/>
+              <w:szCs w:val="24"/>
+            </w:rPr>
+            <w:fldChar w:fldCharType="begin"/>
+          </w:r>
+          <w:r>
+            <w:rPr>
+              <w:rFonts w:ascii="Times New Roman" w:hAnsi="Times New Roman" w:cs="Times New Roman"/>
+              <w:sz w:val="24"/>
+              <w:szCs w:val="24"/>
+            </w:rPr>
+            <w:instrText xml:space="preserve">CITATION Hen08 \t  \l 1033 </w:instrText>
+          </w:r>
+          <w:r>
+            <w:rPr>
+              <w:rFonts w:ascii="Times New Roman" w:hAnsi="Times New Roman" w:cs="Times New Roman"/>
+              <w:sz w:val="24"/>
+              <w:szCs w:val="24"/>
+            </w:rPr>
+            <w:fldChar w:fldCharType="separate"/>
+          </w:r>
+          <w:r>
+            <w:rPr>
+              <w:rFonts w:ascii="Times New Roman" w:hAnsi="Times New Roman" w:cs="Times New Roman"/>
+              <w:noProof/>
+              <w:sz w:val="24"/>
+              <w:szCs w:val="24"/>
+            </w:rPr>
+            <w:t>(Henrich, Boyd, &amp; Richerson, 2008)</w:t>
+          </w:r>
+          <w:r>
+            <w:rPr>
+              <w:rFonts w:ascii="Times New Roman" w:hAnsi="Times New Roman" w:cs="Times New Roman"/>
+              <w:sz w:val="24"/>
+              <w:szCs w:val="24"/>
+            </w:rPr>
+            <w:fldChar w:fldCharType="end"/>
+          </w:r>
+        </w:sdtContent>
+      </w:sdt>
+      <w:r>
+        <w:rPr>
+          <w:rFonts w:ascii="Times New Roman" w:hAnsi="Times New Roman" w:cs="Times New Roman"/>
+          <w:sz w:val="24"/>
+          <w:szCs w:val="24"/>
+        </w:rPr>
+        <w:t xml:space="preserve"> suggests that the mental representation in someone’s brain produces an output that can be observable by other individuals, a public representation. This public representation is observed and captured by another person’s brain, which will need to infer the mental representation required to produce a similar public representation. The big issue on this process is that the two individuals can have different mental representations. And a single public representation can also generate multiple mental representations in different individuals. On this whole process of perceiving, and forwarding information, there are systematic transformations on the mental representations.</w:t>
+      </w:r>
+    </w:p>
+    <w:p>
+      <w:pPr>
+        <w:spacing w:line="360" w:lineRule="auto"/>
+        <w:ind w:firstLine="720"/>
+        <w:rPr>
+          <w:rFonts w:ascii="Times New Roman" w:hAnsi="Times New Roman" w:cs="Times New Roman"/>
+          <w:sz w:val="24"/>
+          <w:szCs w:val="24"/>
+        </w:rPr>
+      </w:pPr>
+      <w:r>
+        <w:rPr>
+          <w:rFonts w:ascii="Times New Roman" w:hAnsi="Times New Roman" w:cs="Times New Roman"/>
+          <w:sz w:val="24"/>
+          <w:szCs w:val="24"/>
+        </w:rPr>
+        <w:lastRenderedPageBreak/>
+        <w:t>This explanation explored by Sperber and other authors contrasts with the Memetics explanation, which defends that cultural transmission are based on the accurate replication of gene-like entities. But, if from one side they are challenging each other, Sperber believe in the existence of what is called “cognitive attractors”. These cognitive attractors are the base for the Cultural Attractor Theory which will be explained in the next section, and they play a role in concentrating the cultural variation in a population, meaning that people would hold mental representations near an attractor, and those replications would be if not identical, but extremely close to that.</w:t>
+      </w:r>
+    </w:p>
+    <w:p>
+      <w:pPr>
+        <w:spacing w:line="360" w:lineRule="auto"/>
+        <w:ind w:firstLine="720"/>
+        <w:rPr>
+          <w:rFonts w:ascii="Times New Roman" w:hAnsi="Times New Roman" w:cs="Times New Roman"/>
+          <w:sz w:val="24"/>
+          <w:szCs w:val="24"/>
+        </w:rPr>
+      </w:pPr>
+      <w:r>
+        <w:rPr>
+          <w:rFonts w:ascii="Times New Roman" w:hAnsi="Times New Roman" w:cs="Times New Roman"/>
+          <w:sz w:val="24"/>
+          <w:szCs w:val="24"/>
+        </w:rPr>
+        <w:t>First studies and etc</w:t>
       </w:r>
     </w:p>
     <w:p>
@@ -9327,6 +9181,7 @@
           <w:sz w:val="36"/>
           <w:szCs w:val="36"/>
         </w:rPr>
+        <w:lastRenderedPageBreak/>
         <w:t>Really good paper</w:t>
       </w:r>
       <w:r>
@@ -9388,7 +9243,6 @@
           <w:szCs w:val="25"/>
           <w:shd w:val="clear" w:color="auto" w:fill="FFFFFF"/>
         </w:rPr>
-        <w:lastRenderedPageBreak/>
         <w:t>There are problems associated with any effort to trace the pedigree of cultural evolutionary theories back to Darwin himself. One of the reasons for this is that cultural evolutionary theories often define themselves in opposition to those which claim that genetic inheritance is the only significant inheritance mechanism. Clearly one cannot cast Darwin as a cultural evolutionist in this manner, for he had no notion of genetic inheritance to oppose. Having said this, Darwin did believe that what was learned in one generation could be inherited in later generations. But far from distinguishing cultural inheritance from organic inheritance, Darwin thought that all inheritance should be explained by the transmission of ‘gemmules’.</w:t>
       </w:r>
     </w:p>
@@ -9543,6 +9397,7 @@
         <w:rPr>
           <w:color w:val="FF0000"/>
         </w:rPr>
+        <w:lastRenderedPageBreak/>
         <w:t xml:space="preserve">Should I </w:t>
       </w:r>
       <w:r>
@@ -9622,9 +9477,9 @@
           <w:szCs w:val="25"/>
           <w:shd w:val="clear" w:color="auto" w:fill="FFFFFF"/>
         </w:rPr>
-        <w:lastRenderedPageBreak/>
-        <w:t xml:space="preserve">Cultural evolutionary Theories: </w:t>
-      </w:r>
+        <w:t xml:space="preserve">Cultural </w:t>
+      </w:r>
+      <w:bookmarkStart w:id="18" w:name="_GoBack"/>
       <w:r>
         <w:rPr>
           <w:color w:val="FF0000"/>
@@ -9632,7 +9487,26 @@
           <w:szCs w:val="25"/>
           <w:shd w:val="clear" w:color="auto" w:fill="FFFFFF"/>
         </w:rPr>
-        <w:t>We want to know what makes some ideas fitter than others. in the cultural realm we will need to look at local psychological dispositions to explain why some ideas are more likely to spread than others.</w:t>
+        <w:t xml:space="preserve">evolutionary Theories: </w:t>
+      </w:r>
+      <w:r>
+        <w:rPr>
+          <w:color w:val="FF0000"/>
+          <w:sz w:val="25"/>
+          <w:szCs w:val="25"/>
+          <w:shd w:val="clear" w:color="auto" w:fill="FFFFFF"/>
+        </w:rPr>
+        <w:t xml:space="preserve">We want to know what makes some ideas fitter than others. in </w:t>
+      </w:r>
+      <w:bookmarkEnd w:id="18"/>
+      <w:r>
+        <w:rPr>
+          <w:color w:val="FF0000"/>
+          <w:sz w:val="25"/>
+          <w:szCs w:val="25"/>
+          <w:shd w:val="clear" w:color="auto" w:fill="FFFFFF"/>
+        </w:rPr>
+        <w:t>the cultural realm we will need to look at local psychological dispositions to explain why some ideas are more likely to spread than others.</w:t>
       </w:r>
     </w:p>
     <w:p>
@@ -9737,7 +9611,14 @@
         <w:rPr>
           <w:color w:val="FF0000"/>
         </w:rPr>
-        <w:t>First, inferential transformation captures the manner in which cognitive processes of acquisition, storage and retieve alter mental representations in ways to favor some representations over others—cognitive attactors. Because the two extreme represetations, “Moon as person“ and “moon as rock“ are easier to think, they act as cognitive attractors in our example. Individuals who observe behaviors that result from intermediate representations tend to infer mental representations closer to one of the two attractors. The second process, selective attention, captures the tendency for individuals to pay particular attention to some individuals more than others. For example, it could be in a modernizing environment, where the representations favored by science are prestigious, people who hold the “moon as rock“ representation are more succesful than those who hold the alternative, and thus they attract more attention (and are more likely to be learned from). Finally we assume the effects of inferential transformation are much stronger than the effects of selective attention</w:t>
+        <w:t xml:space="preserve">First, inferential transformation captures the manner in which cognitive processes of acquisition, storage and retieve alter mental representations in ways to favor some representations over others—cognitive attactors. Because the two extreme represetations, “Moon as person“ and “moon as rock“ are easier to think, they act as cognitive attractors in our example. Individuals who observe behaviors that result from intermediate representations tend to infer mental representations closer to one of the two attractors. The second </w:t>
+      </w:r>
+      <w:r>
+        <w:rPr>
+          <w:color w:val="FF0000"/>
+        </w:rPr>
+        <w:lastRenderedPageBreak/>
+        <w:t>process, selective attention, captures the tendency for individuals to pay particular attention to some individuals more than others. For example, it could be in a modernizing environment, where the representations favored by science are prestigious, people who hold the “moon as rock“ representation are more succesful than those who hold the alternative, and thus they attract more attention (and are more likely to be learned from). Finally we assume the effects of inferential transformation are much stronger than the effects of selective attention</w:t>
       </w:r>
       <w:r>
         <w:t>.</w:t>
@@ -9766,7 +9647,6 @@
           <w:szCs w:val="25"/>
           <w:shd w:val="clear" w:color="auto" w:fill="FFFFFF"/>
         </w:rPr>
-        <w:lastRenderedPageBreak/>
         <w:t>First, cultural transmission processes are</w:t>
       </w:r>
     </w:p>
@@ -9966,14 +9846,14 @@
       <w:pPr>
         <w:pStyle w:val="Heading2"/>
       </w:pPr>
-      <w:bookmarkStart w:id="18" w:name="_Toc5482694"/>
+      <w:bookmarkStart w:id="19" w:name="_Toc5482694"/>
       <w:r>
         <w:t>C</w:t>
       </w:r>
       <w:r>
         <w:t>ultural Attractor Theory</w:t>
       </w:r>
-      <w:bookmarkEnd w:id="18"/>
+      <w:bookmarkEnd w:id="19"/>
     </w:p>
     <w:p/>
     <w:p>
@@ -9999,6 +9879,7 @@
         <w:rPr>
           <w:color w:val="FF0000"/>
         </w:rPr>
+        <w:lastRenderedPageBreak/>
         <w:t>[2] Heintz, C. (2017) Cultural Attraction Theory. International Encyclopedia of Anthropology, Wiley Online Library.</w:t>
       </w:r>
     </w:p>
@@ -10052,7 +9933,6 @@
         <w:rPr>
           <w:color w:val="FF0000"/>
         </w:rPr>
-        <w:lastRenderedPageBreak/>
         <w:t>Attraction can have Cognitive disposition, but also psychological or environmental. And it can change over time depending on the factor…but slowly</w:t>
       </w:r>
     </w:p>
@@ -10107,9 +9987,9 @@
         <w:pStyle w:val="Title"/>
         <w:jc w:val="left"/>
       </w:pPr>
-      <w:bookmarkStart w:id="19" w:name="_ca33ep1y5vyl" w:colFirst="0" w:colLast="0"/>
-      <w:bookmarkStart w:id="20" w:name="_Toc5482695"/>
-      <w:bookmarkEnd w:id="19"/>
+      <w:bookmarkStart w:id="20" w:name="_ca33ep1y5vyl" w:colFirst="0" w:colLast="0"/>
+      <w:bookmarkStart w:id="21" w:name="_Toc5482695"/>
+      <w:bookmarkEnd w:id="20"/>
       <w:r>
         <w:lastRenderedPageBreak/>
         <w:t>P</w:t>
@@ -10135,7 +10015,7 @@
       <w:r>
         <w:t>studies</w:t>
       </w:r>
-      <w:bookmarkEnd w:id="20"/>
+      <w:bookmarkEnd w:id="21"/>
     </w:p>
     <w:p/>
     <w:p>
@@ -10143,9 +10023,9 @@
         <w:pStyle w:val="Heading1"/>
         <w:spacing w:line="360" w:lineRule="auto"/>
       </w:pPr>
-      <w:bookmarkStart w:id="21" w:name="_8hicilqhl1dt" w:colFirst="0" w:colLast="0"/>
-      <w:bookmarkStart w:id="22" w:name="_Toc5482696"/>
-      <w:bookmarkEnd w:id="21"/>
+      <w:bookmarkStart w:id="22" w:name="_8hicilqhl1dt" w:colFirst="0" w:colLast="0"/>
+      <w:bookmarkStart w:id="23" w:name="_Toc5482696"/>
+      <w:bookmarkEnd w:id="22"/>
       <w:r>
         <w:t>D</w:t>
       </w:r>
@@ -10155,7 +10035,7 @@
       <w:r>
         <w:t xml:space="preserve"> and Implementation</w:t>
       </w:r>
-      <w:bookmarkEnd w:id="22"/>
+      <w:bookmarkEnd w:id="23"/>
     </w:p>
     <w:p>
       <w:pPr>
@@ -11057,16 +10937,16 @@
         <w:pStyle w:val="Heading2"/>
         <w:spacing w:line="360" w:lineRule="auto"/>
       </w:pPr>
-      <w:bookmarkStart w:id="23" w:name="_4se6yre2qt87" w:colFirst="0" w:colLast="0"/>
-      <w:bookmarkStart w:id="24" w:name="_Toc5482697"/>
-      <w:bookmarkEnd w:id="23"/>
+      <w:bookmarkStart w:id="24" w:name="_4se6yre2qt87" w:colFirst="0" w:colLast="0"/>
+      <w:bookmarkStart w:id="25" w:name="_Toc5482697"/>
+      <w:bookmarkEnd w:id="24"/>
       <w:r>
         <w:t>A</w:t>
       </w:r>
       <w:r>
         <w:t>rchitecture</w:t>
       </w:r>
-      <w:bookmarkEnd w:id="24"/>
+      <w:bookmarkEnd w:id="25"/>
     </w:p>
     <w:p>
       <w:pPr>
@@ -11109,20 +10989,20 @@
         <w:spacing w:line="360" w:lineRule="auto"/>
         <w:ind w:firstLine="720"/>
       </w:pPr>
-      <w:bookmarkStart w:id="25" w:name="_iapm5mjkxxpf" w:colFirst="0" w:colLast="0"/>
-      <w:bookmarkStart w:id="26" w:name="_3.1.1_Angular_framework"/>
-      <w:bookmarkStart w:id="27" w:name="_Angular_framework"/>
-      <w:bookmarkStart w:id="28" w:name="_Toc5482698"/>
-      <w:bookmarkEnd w:id="25"/>
+      <w:bookmarkStart w:id="26" w:name="_iapm5mjkxxpf" w:colFirst="0" w:colLast="0"/>
+      <w:bookmarkStart w:id="27" w:name="_3.1.1_Angular_framework"/>
+      <w:bookmarkStart w:id="28" w:name="_Angular_framework"/>
+      <w:bookmarkStart w:id="29" w:name="_Toc5482698"/>
       <w:bookmarkEnd w:id="26"/>
       <w:bookmarkEnd w:id="27"/>
+      <w:bookmarkEnd w:id="28"/>
       <w:r>
         <w:t>A</w:t>
       </w:r>
       <w:r>
         <w:t>ngular framework</w:t>
       </w:r>
-      <w:bookmarkEnd w:id="28"/>
+      <w:bookmarkEnd w:id="29"/>
     </w:p>
     <w:p>
       <w:pPr>
@@ -11399,16 +11279,16 @@
         <w:spacing w:line="360" w:lineRule="auto"/>
         <w:ind w:firstLine="720"/>
       </w:pPr>
-      <w:bookmarkStart w:id="29" w:name="_i389u0rwukbs" w:colFirst="0" w:colLast="0"/>
-      <w:bookmarkStart w:id="30" w:name="_3.1.2_Firebase_hosting"/>
-      <w:bookmarkStart w:id="31" w:name="_Firebase_hosting_and"/>
-      <w:bookmarkEnd w:id="29"/>
+      <w:bookmarkStart w:id="30" w:name="_i389u0rwukbs" w:colFirst="0" w:colLast="0"/>
+      <w:bookmarkStart w:id="31" w:name="_3.1.2_Firebase_hosting"/>
+      <w:bookmarkStart w:id="32" w:name="_Firebase_hosting_and"/>
       <w:bookmarkEnd w:id="30"/>
       <w:bookmarkEnd w:id="31"/>
+      <w:bookmarkEnd w:id="32"/>
       <w:r>
         <w:t xml:space="preserve"> </w:t>
       </w:r>
-      <w:bookmarkStart w:id="32" w:name="_Toc5482699"/>
+      <w:bookmarkStart w:id="33" w:name="_Toc5482699"/>
       <w:r>
         <w:t>F</w:t>
       </w:r>
@@ -11421,7 +11301,7 @@
       <w:r>
         <w:t>hosting and database structure</w:t>
       </w:r>
-      <w:bookmarkEnd w:id="32"/>
+      <w:bookmarkEnd w:id="33"/>
     </w:p>
     <w:p>
       <w:pPr>
@@ -11623,7 +11503,7 @@
           <w:szCs w:val="24"/>
         </w:rPr>
       </w:pPr>
-      <w:bookmarkStart w:id="33" w:name="_Toc3476710"/>
+      <w:bookmarkStart w:id="34" w:name="_Toc3476710"/>
       <w:r>
         <w:lastRenderedPageBreak/>
         <w:t xml:space="preserve">Figure </w:t>
@@ -11661,7 +11541,7 @@
       <w:r>
         <w:t xml:space="preserve"> - Data structure of cloud firestore. Source: https://firebase.google.com/docs/firestore/images/structure-data.png</w:t>
       </w:r>
-      <w:bookmarkEnd w:id="33"/>
+      <w:bookmarkEnd w:id="34"/>
     </w:p>
     <w:p>
       <w:pPr>
@@ -11957,7 +11837,7 @@
         <w:spacing w:line="360" w:lineRule="auto"/>
         <w:jc w:val="center"/>
       </w:pPr>
-      <w:bookmarkStart w:id="34" w:name="_Toc3476711"/>
+      <w:bookmarkStart w:id="35" w:name="_Toc3476711"/>
       <w:r>
         <w:rPr>
           <w:noProof/>
@@ -12053,7 +11933,7 @@
       <w:r>
         <w:t xml:space="preserve"> - Data structure example from the experiment. Source: Elaborathed by the author.</w:t>
       </w:r>
-      <w:bookmarkEnd w:id="34"/>
+      <w:bookmarkEnd w:id="35"/>
     </w:p>
     <w:p>
       <w:pPr>
@@ -12985,24 +12865,24 @@
         <w:pStyle w:val="Heading2"/>
         <w:spacing w:line="360" w:lineRule="auto"/>
       </w:pPr>
-      <w:bookmarkStart w:id="35" w:name="_Scenarios_for_testing"/>
-      <w:bookmarkStart w:id="36" w:name="_Ref5478734"/>
-      <w:bookmarkStart w:id="37" w:name="_Ref5478745"/>
-      <w:bookmarkStart w:id="38" w:name="_Ref5478753"/>
-      <w:bookmarkStart w:id="39" w:name="_Ref5478771"/>
-      <w:bookmarkStart w:id="40" w:name="_Toc5482700"/>
-      <w:bookmarkEnd w:id="35"/>
+      <w:bookmarkStart w:id="36" w:name="_Scenarios_for_testing"/>
+      <w:bookmarkStart w:id="37" w:name="_Ref5478734"/>
+      <w:bookmarkStart w:id="38" w:name="_Ref5478745"/>
+      <w:bookmarkStart w:id="39" w:name="_Ref5478753"/>
+      <w:bookmarkStart w:id="40" w:name="_Ref5478771"/>
+      <w:bookmarkStart w:id="41" w:name="_Toc5482700"/>
+      <w:bookmarkEnd w:id="36"/>
       <w:r>
         <w:t>S</w:t>
       </w:r>
       <w:r>
         <w:t>cenarios for testing</w:t>
       </w:r>
-      <w:bookmarkEnd w:id="36"/>
       <w:bookmarkEnd w:id="37"/>
       <w:bookmarkEnd w:id="38"/>
       <w:bookmarkEnd w:id="39"/>
       <w:bookmarkEnd w:id="40"/>
+      <w:bookmarkEnd w:id="41"/>
     </w:p>
     <w:p>
       <w:pPr>
@@ -13162,10 +13042,10 @@
         </w:rPr>
         <w:t>he “click here” button has a slightly lower weight due to the fact that it has only two variances, in contrast with the spiral that have three.</w:t>
       </w:r>
-      <w:bookmarkStart w:id="41" w:name="_fa95a3l90ags" w:colFirst="0" w:colLast="0"/>
-      <w:bookmarkStart w:id="42" w:name="_hpaelu2dc40d" w:colFirst="0" w:colLast="0"/>
-      <w:bookmarkEnd w:id="41"/>
+      <w:bookmarkStart w:id="42" w:name="_fa95a3l90ags" w:colFirst="0" w:colLast="0"/>
+      <w:bookmarkStart w:id="43" w:name="_hpaelu2dc40d" w:colFirst="0" w:colLast="0"/>
       <w:bookmarkEnd w:id="42"/>
+      <w:bookmarkEnd w:id="43"/>
     </w:p>
     <w:p>
       <w:pPr>
@@ -13186,14 +13066,14 @@
       <w:r>
         <w:t xml:space="preserve"> </w:t>
       </w:r>
-      <w:bookmarkStart w:id="43" w:name="_Toc5482701"/>
+      <w:bookmarkStart w:id="44" w:name="_Toc5482701"/>
       <w:r>
         <w:t>C</w:t>
       </w:r>
       <w:r>
         <w:t>alibration</w:t>
       </w:r>
-      <w:bookmarkEnd w:id="43"/>
+      <w:bookmarkEnd w:id="44"/>
     </w:p>
     <w:p>
       <w:pPr>
@@ -13457,14 +13337,14 @@
       <w:r>
         <w:t xml:space="preserve"> </w:t>
       </w:r>
-      <w:bookmarkStart w:id="44" w:name="_Toc5482702"/>
+      <w:bookmarkStart w:id="45" w:name="_Toc5482702"/>
       <w:r>
         <w:t>F</w:t>
       </w:r>
       <w:r>
         <w:t>ace</w:t>
       </w:r>
-      <w:bookmarkEnd w:id="44"/>
+      <w:bookmarkEnd w:id="45"/>
     </w:p>
     <w:p>
       <w:pPr>
@@ -13586,7 +13466,7 @@
           <w:szCs w:val="24"/>
         </w:rPr>
       </w:pPr>
-      <w:bookmarkStart w:id="45" w:name="_Toc3476712"/>
+      <w:bookmarkStart w:id="46" w:name="_Toc3476712"/>
       <w:r>
         <w:t xml:space="preserve">Figure </w:t>
       </w:r>
@@ -13623,7 +13503,7 @@
       <w:r>
         <w:t xml:space="preserve"> - Face shaped image used on the scenario</w:t>
       </w:r>
-      <w:bookmarkEnd w:id="45"/>
+      <w:bookmarkEnd w:id="46"/>
     </w:p>
     <w:p>
       <w:pPr>
@@ -13842,14 +13722,14 @@
       <w:r>
         <w:t xml:space="preserve"> </w:t>
       </w:r>
-      <w:bookmarkStart w:id="46" w:name="_Toc5482703"/>
+      <w:bookmarkStart w:id="47" w:name="_Toc5482703"/>
       <w:r>
         <w:t>S</w:t>
       </w:r>
       <w:r>
         <w:t>piral</w:t>
       </w:r>
-      <w:bookmarkEnd w:id="46"/>
+      <w:bookmarkEnd w:id="47"/>
     </w:p>
     <w:p>
       <w:pPr>
@@ -14025,19 +13905,19 @@
         <w:spacing w:line="360" w:lineRule="auto"/>
         <w:ind w:firstLine="720"/>
       </w:pPr>
-      <w:bookmarkStart w:id="47" w:name="_80kbvm7n2o77" w:colFirst="0" w:colLast="0"/>
-      <w:bookmarkEnd w:id="47"/>
+      <w:bookmarkStart w:id="48" w:name="_80kbvm7n2o77" w:colFirst="0" w:colLast="0"/>
+      <w:bookmarkEnd w:id="48"/>
       <w:r>
         <w:t xml:space="preserve"> </w:t>
       </w:r>
-      <w:bookmarkStart w:id="48" w:name="_Toc5482704"/>
+      <w:bookmarkStart w:id="49" w:name="_Toc5482704"/>
       <w:r>
         <w:t>B</w:t>
       </w:r>
       <w:r>
         <w:t>utton</w:t>
       </w:r>
-      <w:bookmarkEnd w:id="48"/>
+      <w:bookmarkEnd w:id="49"/>
     </w:p>
     <w:p>
       <w:pPr>
@@ -14216,15 +14096,15 @@
         <w:pStyle w:val="Heading1"/>
         <w:spacing w:line="360" w:lineRule="auto"/>
       </w:pPr>
-      <w:bookmarkStart w:id="49" w:name="_4._Collecting_data"/>
-      <w:bookmarkStart w:id="50" w:name="_Data_collection"/>
-      <w:bookmarkStart w:id="51" w:name="_Toc5482705"/>
-      <w:bookmarkEnd w:id="49"/>
+      <w:bookmarkStart w:id="50" w:name="_4._Collecting_data"/>
+      <w:bookmarkStart w:id="51" w:name="_Data_collection"/>
+      <w:bookmarkStart w:id="52" w:name="_Toc5482705"/>
       <w:bookmarkEnd w:id="50"/>
+      <w:bookmarkEnd w:id="51"/>
       <w:r>
         <w:t>Data collection</w:t>
       </w:r>
-      <w:bookmarkEnd w:id="51"/>
+      <w:bookmarkEnd w:id="52"/>
     </w:p>
     <w:p>
       <w:pPr>
@@ -14708,14 +14588,14 @@
         <w:pStyle w:val="Heading2"/>
         <w:spacing w:line="360" w:lineRule="auto"/>
       </w:pPr>
-      <w:bookmarkStart w:id="52" w:name="_Toc5482706"/>
+      <w:bookmarkStart w:id="53" w:name="_Toc5482706"/>
       <w:r>
         <w:t>C</w:t>
       </w:r>
       <w:r>
         <w:t>alibration phase</w:t>
       </w:r>
-      <w:bookmarkEnd w:id="52"/>
+      <w:bookmarkEnd w:id="53"/>
     </w:p>
     <w:p>
       <w:pPr>
@@ -15345,14 +15225,14 @@
         <w:pStyle w:val="Heading2"/>
         <w:spacing w:line="360" w:lineRule="auto"/>
       </w:pPr>
-      <w:bookmarkStart w:id="53" w:name="_Toc5482707"/>
+      <w:bookmarkStart w:id="54" w:name="_Toc5482707"/>
       <w:r>
         <w:t>T</w:t>
       </w:r>
       <w:r>
         <w:t>esting phase</w:t>
       </w:r>
-      <w:bookmarkEnd w:id="53"/>
+      <w:bookmarkEnd w:id="54"/>
     </w:p>
     <w:p>
       <w:pPr>
@@ -15809,7 +15689,7 @@
         <w:pStyle w:val="Heading2"/>
         <w:spacing w:line="360" w:lineRule="auto"/>
       </w:pPr>
-      <w:bookmarkStart w:id="54" w:name="_Toc5482708"/>
+      <w:bookmarkStart w:id="55" w:name="_Toc5482708"/>
       <w:r>
         <w:t>A</w:t>
       </w:r>
@@ -15822,7 +15702,7 @@
       <w:r>
         <w:t>condition phase</w:t>
       </w:r>
-      <w:bookmarkEnd w:id="54"/>
+      <w:bookmarkEnd w:id="55"/>
     </w:p>
     <w:p>
       <w:pPr>
@@ -16164,14 +16044,14 @@
       <w:pPr>
         <w:pStyle w:val="Heading1"/>
       </w:pPr>
-      <w:bookmarkStart w:id="55" w:name="_Toc5482709"/>
+      <w:bookmarkStart w:id="56" w:name="_Toc5482709"/>
       <w:r>
         <w:t>Data a</w:t>
       </w:r>
       <w:r>
         <w:t>nalysis</w:t>
       </w:r>
-      <w:bookmarkEnd w:id="55"/>
+      <w:bookmarkEnd w:id="56"/>
     </w:p>
     <w:p>
       <w:pPr>
@@ -16317,13 +16197,13 @@
         <w:pStyle w:val="Heading2"/>
         <w:spacing w:line="360" w:lineRule="auto"/>
       </w:pPr>
-      <w:bookmarkStart w:id="56" w:name="_Data_extraction_and"/>
-      <w:bookmarkStart w:id="57" w:name="_Toc5482710"/>
-      <w:bookmarkEnd w:id="56"/>
+      <w:bookmarkStart w:id="57" w:name="_Data_extraction_and"/>
+      <w:bookmarkStart w:id="58" w:name="_Toc5482710"/>
+      <w:bookmarkEnd w:id="57"/>
       <w:r>
         <w:t>Data extraction and cleaning</w:t>
       </w:r>
-      <w:bookmarkEnd w:id="57"/>
+      <w:bookmarkEnd w:id="58"/>
     </w:p>
     <w:p>
       <w:pPr>
@@ -17659,13 +17539,13 @@
         <w:pStyle w:val="Heading2"/>
         <w:spacing w:line="360" w:lineRule="auto"/>
       </w:pPr>
-      <w:bookmarkStart w:id="58" w:name="_Ref5478809"/>
-      <w:bookmarkStart w:id="59" w:name="_Toc5482711"/>
+      <w:bookmarkStart w:id="59" w:name="_Ref5478809"/>
+      <w:bookmarkStart w:id="60" w:name="_Toc5482711"/>
       <w:r>
         <w:t>Data calculations</w:t>
       </w:r>
-      <w:bookmarkEnd w:id="58"/>
       <w:bookmarkEnd w:id="59"/>
+      <w:bookmarkEnd w:id="60"/>
     </w:p>
     <w:p>
       <w:pPr>
@@ -20093,11 +19973,11 @@
         <w:pStyle w:val="Heading2"/>
         <w:spacing w:line="360" w:lineRule="auto"/>
       </w:pPr>
-      <w:bookmarkStart w:id="60" w:name="_Toc5482712"/>
+      <w:bookmarkStart w:id="61" w:name="_Toc5482712"/>
       <w:r>
         <w:t>Results</w:t>
       </w:r>
-      <w:bookmarkEnd w:id="60"/>
+      <w:bookmarkEnd w:id="61"/>
     </w:p>
     <w:p>
       <w:pPr>
@@ -20242,11 +20122,11 @@
       <w:r>
         <w:t xml:space="preserve"> </w:t>
       </w:r>
-      <w:bookmarkStart w:id="61" w:name="_Toc5482713"/>
+      <w:bookmarkStart w:id="62" w:name="_Toc5482713"/>
       <w:r>
         <w:t>Distance from the original position to user feedback</w:t>
       </w:r>
-      <w:bookmarkEnd w:id="61"/>
+      <w:bookmarkEnd w:id="62"/>
     </w:p>
     <w:p>
       <w:pPr>
@@ -21328,11 +21208,11 @@
       <w:r>
         <w:t xml:space="preserve"> </w:t>
       </w:r>
-      <w:bookmarkStart w:id="62" w:name="_Toc5482714"/>
+      <w:bookmarkStart w:id="63" w:name="_Toc5482714"/>
       <w:r>
         <w:t>Distance from the factor of attraction to the original and user position</w:t>
       </w:r>
-      <w:bookmarkEnd w:id="62"/>
+      <w:bookmarkEnd w:id="63"/>
     </w:p>
     <w:p>
       <w:pPr>
@@ -22874,7 +22754,7 @@
         <w:pStyle w:val="Title"/>
         <w:spacing w:line="360" w:lineRule="auto"/>
       </w:pPr>
-      <w:bookmarkStart w:id="63" w:name="_Toc5482715"/>
+      <w:bookmarkStart w:id="64" w:name="_Toc5482715"/>
       <w:r>
         <w:lastRenderedPageBreak/>
         <w:t>P</w:t>
@@ -22888,7 +22768,7 @@
       <w:r>
         <w:t>onclusion</w:t>
       </w:r>
-      <w:bookmarkEnd w:id="63"/>
+      <w:bookmarkEnd w:id="64"/>
     </w:p>
     <w:p>
       <w:pPr>
@@ -22901,21 +22781,21 @@
         <w:pStyle w:val="Heading1"/>
         <w:spacing w:line="360" w:lineRule="auto"/>
       </w:pPr>
-      <w:bookmarkStart w:id="64" w:name="_Toc5482716"/>
+      <w:bookmarkStart w:id="65" w:name="_Toc5482716"/>
       <w:r>
         <w:t>6. D</w:t>
       </w:r>
       <w:r>
         <w:t>iscussion and future work</w:t>
       </w:r>
-      <w:bookmarkEnd w:id="64"/>
+      <w:bookmarkEnd w:id="65"/>
     </w:p>
     <w:p>
       <w:pPr>
         <w:pStyle w:val="Heading2"/>
         <w:spacing w:line="360" w:lineRule="auto"/>
       </w:pPr>
-      <w:bookmarkStart w:id="65" w:name="_Toc5482717"/>
+      <w:bookmarkStart w:id="66" w:name="_Toc5482717"/>
       <w:r>
         <w:t>6.1 R</w:t>
       </w:r>
@@ -22928,35 +22808,35 @@
       <w:r>
         <w:t>Summary of findings</w:t>
       </w:r>
-      <w:bookmarkEnd w:id="65"/>
+      <w:bookmarkEnd w:id="66"/>
     </w:p>
     <w:p>
       <w:pPr>
         <w:pStyle w:val="Heading2"/>
         <w:spacing w:line="360" w:lineRule="auto"/>
       </w:pPr>
-      <w:bookmarkStart w:id="66" w:name="_Toc5482718"/>
+      <w:bookmarkStart w:id="67" w:name="_Toc5482718"/>
       <w:r>
         <w:t>6.2 L</w:t>
       </w:r>
       <w:r>
         <w:t>imitations</w:t>
       </w:r>
-      <w:bookmarkEnd w:id="66"/>
+      <w:bookmarkEnd w:id="67"/>
     </w:p>
     <w:p>
       <w:pPr>
         <w:pStyle w:val="Heading2"/>
         <w:spacing w:line="360" w:lineRule="auto"/>
       </w:pPr>
-      <w:bookmarkStart w:id="67" w:name="_Toc5482719"/>
+      <w:bookmarkStart w:id="68" w:name="_Toc5482719"/>
       <w:r>
         <w:t>6.3 F</w:t>
       </w:r>
       <w:r>
         <w:t>uture research</w:t>
       </w:r>
-      <w:bookmarkEnd w:id="67"/>
+      <w:bookmarkEnd w:id="68"/>
     </w:p>
     <w:p>
       <w:pPr>
@@ -23150,7 +23030,7 @@
         <w:br w:type="page"/>
       </w:r>
     </w:p>
-    <w:bookmarkStart w:id="68" w:name="_Toc5482720" w:displacedByCustomXml="next"/>
+    <w:bookmarkStart w:id="69" w:name="_Toc5482720" w:displacedByCustomXml="next"/>
     <w:sdt>
       <w:sdtPr>
         <w:rPr>
@@ -23175,7 +23055,7 @@
           <w:r>
             <w:t>References</w:t>
           </w:r>
-          <w:bookmarkEnd w:id="68"/>
+          <w:bookmarkEnd w:id="69"/>
         </w:p>
         <w:sdt>
           <w:sdtPr>
@@ -23360,6 +23240,35 @@
                 <w:rPr>
                   <w:noProof/>
                 </w:rPr>
+                <w:t xml:space="preserve">Henrich, J., Boyd, R., &amp; Richerson, P. J. (2008). Five misunderstandings about Cultural Evolution. </w:t>
+              </w:r>
+              <w:r>
+                <w:rPr>
+                  <w:i/>
+                  <w:iCs/>
+                  <w:noProof/>
+                </w:rPr>
+                <w:t xml:space="preserve">Human Nature 19, no. 2 </w:t>
+              </w:r>
+              <w:r>
+                <w:rPr>
+                  <w:noProof/>
+                </w:rPr>
+                <w:t>, 119-137.</w:t>
+              </w:r>
+            </w:p>
+            <w:p>
+              <w:pPr>
+                <w:pStyle w:val="Bibliography"/>
+                <w:ind w:left="720" w:hanging="720"/>
+                <w:rPr>
+                  <w:noProof/>
+                </w:rPr>
+              </w:pPr>
+              <w:r>
+                <w:rPr>
+                  <w:noProof/>
+                </w:rPr>
                 <w:t xml:space="preserve">Hershberger, S. L. (2014). Cultural Transmission. </w:t>
               </w:r>
               <w:r>
@@ -23491,6 +23400,35 @@
                 <w:rPr>
                   <w:noProof/>
                 </w:rPr>
+                <w:t xml:space="preserve">Sperber, D. (2000). An objection to the memetic approach to culture. </w:t>
+              </w:r>
+              <w:r>
+                <w:rPr>
+                  <w:i/>
+                  <w:iCs/>
+                  <w:noProof/>
+                </w:rPr>
+                <w:t>in Robert Aunger ed. Darwinizing Culture: The Status of Memetics as a Science. Oxford</w:t>
+              </w:r>
+              <w:r>
+                <w:rPr>
+                  <w:noProof/>
+                </w:rPr>
+                <w:t>, 163-173.</w:t>
+              </w:r>
+            </w:p>
+            <w:p>
+              <w:pPr>
+                <w:pStyle w:val="Bibliography"/>
+                <w:ind w:left="720" w:hanging="720"/>
+                <w:rPr>
+                  <w:noProof/>
+                </w:rPr>
+              </w:pPr>
+              <w:r>
+                <w:rPr>
+                  <w:noProof/>
+                </w:rPr>
                 <w:t xml:space="preserve">Verschuren, P., &amp; Doorewaard, H. (2010). </w:t>
               </w:r>
               <w:r>
@@ -23574,6 +23512,7 @@
           <w:sz w:val="24"/>
           <w:szCs w:val="24"/>
         </w:rPr>
+        <w:lastRenderedPageBreak/>
         <w:t>Five Misunderstandings about Cultural Evolution (2002) Joseph Henrich, Robert Boyd and Peter J. Richerson.</w:t>
       </w:r>
       <w:r>
@@ -23660,15 +23599,14 @@
           <w:rFonts w:eastAsia="Times New Roman"/>
         </w:rPr>
       </w:pPr>
-      <w:bookmarkStart w:id="69" w:name="_Toc5482721"/>
+      <w:bookmarkStart w:id="70" w:name="_Toc5482721"/>
       <w:r>
         <w:rPr>
           <w:rFonts w:eastAsia="Times New Roman"/>
         </w:rPr>
-        <w:lastRenderedPageBreak/>
         <w:t>Appendix</w:t>
       </w:r>
-      <w:bookmarkEnd w:id="69"/>
+      <w:bookmarkEnd w:id="70"/>
     </w:p>
     <w:p>
       <w:pPr>
@@ -23763,6 +23701,7 @@
           <w:noProof/>
           <w:lang w:val="pt-BR" w:eastAsia="pt-BR"/>
         </w:rPr>
+        <w:lastRenderedPageBreak/>
         <w:drawing>
           <wp:inline distT="0" distB="0" distL="0" distR="0">
             <wp:extent cx="4338076" cy="3240000"/>
@@ -23834,8 +23773,6 @@
       <w:r>
         <w:t>5% FROM THE FACTOR OF ATTRACTION</w:t>
       </w:r>
-      <w:bookmarkStart w:id="70" w:name="_GoBack"/>
-      <w:bookmarkEnd w:id="70"/>
     </w:p>
     <w:p>
       <w:r>
@@ -23848,7 +23785,6 @@
           <w:noProof/>
           <w:lang w:val="pt-BR" w:eastAsia="pt-BR"/>
         </w:rPr>
-        <w:lastRenderedPageBreak/>
         <w:drawing>
           <wp:inline distT="0" distB="0" distL="0" distR="0">
             <wp:extent cx="3856067" cy="2880000"/>
@@ -23898,6 +23834,7 @@
           <w:noProof/>
           <w:lang w:val="pt-BR" w:eastAsia="pt-BR"/>
         </w:rPr>
+        <w:lastRenderedPageBreak/>
         <w:drawing>
           <wp:inline distT="0" distB="0" distL="0" distR="0">
             <wp:extent cx="3856067" cy="2880000"/>
@@ -23947,7 +23884,6 @@
           <w:noProof/>
           <w:lang w:val="pt-BR" w:eastAsia="pt-BR"/>
         </w:rPr>
-        <w:lastRenderedPageBreak/>
         <w:drawing>
           <wp:inline distT="0" distB="0" distL="0" distR="0">
             <wp:extent cx="3856067" cy="2880000"/>
@@ -24002,6 +23938,7 @@
           <w:noProof/>
           <w:lang w:val="pt-BR" w:eastAsia="pt-BR"/>
         </w:rPr>
+        <w:lastRenderedPageBreak/>
         <w:drawing>
           <wp:inline distT="0" distB="0" distL="0" distR="0">
             <wp:extent cx="3856067" cy="2880000"/>
@@ -24051,7 +23988,6 @@
           <w:noProof/>
           <w:lang w:val="pt-BR" w:eastAsia="pt-BR"/>
         </w:rPr>
-        <w:lastRenderedPageBreak/>
         <w:drawing>
           <wp:inline distT="0" distB="0" distL="0" distR="0">
             <wp:extent cx="3856067" cy="2880000"/>
@@ -24101,6 +24037,7 @@
           <w:noProof/>
           <w:lang w:val="pt-BR" w:eastAsia="pt-BR"/>
         </w:rPr>
+        <w:lastRenderedPageBreak/>
         <w:drawing>
           <wp:inline distT="0" distB="0" distL="0" distR="0">
             <wp:extent cx="3856067" cy="2880000"/>
@@ -24150,7 +24087,6 @@
           <w:noProof/>
           <w:lang w:val="pt-BR" w:eastAsia="pt-BR"/>
         </w:rPr>
-        <w:lastRenderedPageBreak/>
         <w:drawing>
           <wp:inline distT="0" distB="0" distL="0" distR="0">
             <wp:extent cx="3856067" cy="2880000"/>
@@ -24200,6 +24136,7 @@
           <w:noProof/>
           <w:lang w:val="pt-BR" w:eastAsia="pt-BR"/>
         </w:rPr>
+        <w:lastRenderedPageBreak/>
         <w:drawing>
           <wp:inline distT="0" distB="0" distL="0" distR="0">
             <wp:extent cx="3856067" cy="2880000"/>
@@ -24394,7 +24331,7 @@
           <w:rPr>
             <w:noProof/>
           </w:rPr>
-          <w:t>36</w:t>
+          <w:t>10</w:t>
         </w:r>
         <w:r>
           <w:rPr>
@@ -27825,7 +27762,7 @@
   <a:extraClrSchemeLst/>
   <a:extLst>
     <a:ext uri="{05A4C25C-085E-4340-85A3-A5531E510DB2}">
-      <thm15:themeFamily xmlns:thm15="http://schemas.microsoft.com/office/thememl/2012/main" xmlns="" name="Berlin" id="{7B5DBA9E-B069-418E-9360-A61BDD0615A4}" vid="{C0CBE056-4EF4-4D92-969E-947779DA7AAA}"/>
+      <thm15:themeFamily xmlns="" xmlns:thm15="http://schemas.microsoft.com/office/thememl/2012/main" name="Berlin" id="{7B5DBA9E-B069-418E-9360-A61BDD0615A4}" vid="{C0CBE056-4EF4-4D92-969E-947779DA7AAA}"/>
     </a:ext>
   </a:extLst>
 </a:theme>
@@ -28080,7 +28017,7 @@
     <b:Year>2019</b:Year>
     <b:Month>03</b:Month>
     <b:Day>30</b:Day>
-    <b:RefOrder>11</b:RefOrder>
+    <b:RefOrder>13</b:RefOrder>
   </b:Source>
   <b:Source>
     <b:Tag>nod19</b:Tag>
@@ -28095,13 +28032,62 @@
     <b:DayAccessed>30</b:DayAccessed>
     <b:URL>https://www.npmjs.com/package/node-firestore-import-export</b:URL>
     <b:Day>05</b:Day>
+    <b:RefOrder>14</b:RefOrder>
+  </b:Source>
+  <b:Source>
+    <b:Tag>Spe00</b:Tag>
+    <b:SourceType>JournalArticle</b:SourceType>
+    <b:Guid>{60686308-0051-4691-A79D-9A5BC80849BA}</b:Guid>
+    <b:Title>An objection to the memetic approach to culture</b:Title>
+    <b:JournalName>in Robert Aunger ed. Darwinizing Culture: The Status of Memetics as a Science. Oxford</b:JournalName>
+    <b:Year>2000</b:Year>
+    <b:Pages>163-173</b:Pages>
+    <b:Author>
+      <b:Author>
+        <b:NameList>
+          <b:Person>
+            <b:Last>Sperber</b:Last>
+            <b:First>Dan</b:First>
+          </b:Person>
+        </b:NameList>
+      </b:Author>
+    </b:Author>
+    <b:RefOrder>11</b:RefOrder>
+  </b:Source>
+  <b:Source>
+    <b:Tag>Hen08</b:Tag>
+    <b:SourceType>JournalArticle</b:SourceType>
+    <b:Guid>{1693D06E-AE14-4B6A-872D-A42933AF0CE5}</b:Guid>
+    <b:Title>Five misunderstandings about Cultural Evolution</b:Title>
+    <b:JournalName>Human Nature 19, no. 2 </b:JournalName>
+    <b:Year>2008</b:Year>
+    <b:Pages>119-137</b:Pages>
+    <b:Author>
+      <b:Author>
+        <b:NameList>
+          <b:Person>
+            <b:Last>Henrich</b:Last>
+            <b:First>Joseph</b:First>
+          </b:Person>
+          <b:Person>
+            <b:Last>Boyd</b:Last>
+            <b:First>Robert</b:First>
+          </b:Person>
+          <b:Person>
+            <b:Last>Richerson</b:Last>
+            <b:Middle>J.</b:Middle>
+            <b:First>Peter</b:First>
+          </b:Person>
+        </b:NameList>
+      </b:Author>
+    </b:Author>
     <b:RefOrder>12</b:RefOrder>
   </b:Source>
 </b:Sources>
 </file>
 
 <file path=customXml/itemProps1.xml><?xml version="1.0" encoding="utf-8"?>
-<ds:datastoreItem xmlns:ds="http://schemas.openxmlformats.org/officeDocument/2006/customXml" ds:itemID="{667A02BE-6D7C-47DC-ACE9-054A5F61D85A}">
+<ds:datastoreItem xmlns:ds="http://schemas.openxmlformats.org/officeDocument/2006/customXml" ds:itemID="{4559B753-1078-4DA8-88F7-9FC89BFCA898}">
   <ds:schemaRefs>
     <ds:schemaRef ds:uri="http://schemas.openxmlformats.org/officeDocument/2006/bibliography"/>
   </ds:schemaRefs>

</xml_diff>